<commit_message>
Deploy latest version of PFS documents 4b2ace689a5495fa927830ea50de48ceece2c682
</commit_message>
<xml_diff>
--- a/latest/SAR-GSLC.docx
+++ b/latest/SAR-GSLC.docx
@@ -2682,7 +2682,7 @@
         <w:t xml:space="preserve">This may be one or mutliple acquisitions.</w:t>
       </w:r>
     </w:p>
-    <w:bookmarkStart w:id="56" w:name="sec:src.metadata-sequential-id"/>
+    <w:bookmarkStart w:id="56" w:name="sec:src.metadata-acquisition-id"/>
     <w:p>
       <w:pPr>
         <w:pStyle w:val="berschrift4"/>
@@ -2697,7 +2697,7 @@
         <w:t xml:space="preserve"> </w:t>
       </w:r>
       <w:r>
-        <w:t xml:space="preserve">Source Metadata: Sequential ID</w:t>
+        <w:t xml:space="preserve">Source Metadata: Acquisition ID</w:t>
       </w:r>
     </w:p>
     <w:p>
@@ -2714,7 +2714,7 @@
         <w:rPr>
           <w:rStyle w:val="VerbatimChar"/>
         </w:rPr>
-        <w:t xml:space="preserve">src.metadata-sequential-id</w:t>
+        <w:t xml:space="preserve">src.metadata-acquisition-id</w:t>
       </w:r>
     </w:p>
     <w:bookmarkStart w:id="53" w:name="threshold-requirements-5"/>
@@ -2731,7 +2731,7 @@
         <w:pStyle w:val="FirstParagraph"/>
       </w:pPr>
       <w:r>
-        <w:t xml:space="preserve">Each acquisition is identified through a sequential identifier in the metadata, e.g. 1, 2, 3.</w:t>
+        <w:t xml:space="preserve">Each acquisition is identified through a sequential identifier in the metadata, e.g. acqID = 1, 2, 3.</w:t>
       </w:r>
     </w:p>
     <w:bookmarkEnd w:id="53"/>
@@ -9084,17 +9084,17 @@
         <w:pStyle w:val="Textkrper"/>
       </w:pPr>
       <w:r>
-        <w:t xml:space="preserve">In case of multi-temporal image stacks, use source acquisition ID (i.e., Section </w:t>
+        <w:t xml:space="preserve">In case of multi-temporal image stacks, use a source acquisition ID (i.e., Section </w:t>
       </w:r>
       <w:r>
         <w:t xml:space="preserve">“</w:t>
       </w:r>
-      <w:hyperlink w:anchor="sec:src.metadata-sequential-id">
+      <w:hyperlink w:anchor="sec:src.metadata-acquisition-id">
         <w:r>
           <w:rPr>
             <w:rStyle w:val="Hyperlink"/>
           </w:rPr>
-          <w:t xml:space="preserve">Source Metadata: Sequential ID</w:t>
+          <w:t xml:space="preserve">Source Metadata: Acquisition ID</w:t>
         </w:r>
       </w:hyperlink>
       <w:r>
@@ -13198,7 +13198,7 @@
               <w:rPr>
                 <w:rStyle w:val="VerbatimChar"/>
               </w:rPr>
-              <w:t xml:space="preserve">src.metadata-sequential-id</w:t>
+              <w:t xml:space="preserve">src.metadata-acquisition-id</w:t>
             </w:r>
           </w:p>
         </w:tc>
@@ -13209,7 +13209,7 @@
               <w:pStyle w:val="Compact"/>
             </w:pPr>
             <w:r>
-              <w:t xml:space="preserve">Sequential ID</w:t>
+              <w:t xml:space="preserve">Acquisition ID</w:t>
             </w:r>
           </w:p>
         </w:tc>

</xml_diff>

<commit_message>
Deploy latest version of PFS documents 0787509ea0eb9b0ed89f9b6ee1954130fc25088b
</commit_message>
<xml_diff>
--- a/latest/SAR-GSLC.docx
+++ b/latest/SAR-GSLC.docx
@@ -7838,35 +7838,65 @@
       <w:r>
         <w:t xml:space="preserve">File format specifications/contents provided in metadata:</w:t>
       </w:r>
-      <w:r>
-        <w:t xml:space="preserve"> </w:t>
-      </w:r>
-      <w:r>
-        <w:t xml:space="preserve">- Sample Type (Scattering Area)</w:t>
-      </w:r>
-      <w:r>
-        <w:t xml:space="preserve"> </w:t>
-      </w:r>
-      <w:r>
-        <w:t xml:space="preserve">- Data Format (GeoTIFF, HDF5, NetCDF, …)</w:t>
-      </w:r>
-      <w:r>
-        <w:t xml:space="preserve"> </w:t>
-      </w:r>
-      <w:r>
-        <w:t xml:space="preserve">- Data Type (Int, Float, …)</w:t>
-      </w:r>
-      <w:r>
-        <w:t xml:space="preserve"> </w:t>
-      </w:r>
-      <w:r>
-        <w:t xml:space="preserve">- Bits per Sample</w:t>
-      </w:r>
-      <w:r>
-        <w:t xml:space="preserve"> </w:t>
-      </w:r>
-      <w:r>
-        <w:t xml:space="preserve">- Byte Order</w:t>
+    </w:p>
+    <w:p>
+      <w:pPr>
+        <w:pStyle w:val="Compact"/>
+        <w:numPr>
+          <w:ilvl w:val="0"/>
+          <w:numId w:val="1071"/>
+        </w:numPr>
+      </w:pPr>
+      <w:r>
+        <w:t xml:space="preserve">Sample Type (Scattering Area)</w:t>
+      </w:r>
+    </w:p>
+    <w:p>
+      <w:pPr>
+        <w:pStyle w:val="Compact"/>
+        <w:numPr>
+          <w:ilvl w:val="0"/>
+          <w:numId w:val="1071"/>
+        </w:numPr>
+      </w:pPr>
+      <w:r>
+        <w:t xml:space="preserve">Data Format (GeoTIFF, HDF5, NetCDF, …)</w:t>
+      </w:r>
+    </w:p>
+    <w:p>
+      <w:pPr>
+        <w:pStyle w:val="Compact"/>
+        <w:numPr>
+          <w:ilvl w:val="0"/>
+          <w:numId w:val="1071"/>
+        </w:numPr>
+      </w:pPr>
+      <w:r>
+        <w:t xml:space="preserve">Data Type (Int, Float, …)</w:t>
+      </w:r>
+    </w:p>
+    <w:p>
+      <w:pPr>
+        <w:pStyle w:val="Compact"/>
+        <w:numPr>
+          <w:ilvl w:val="0"/>
+          <w:numId w:val="1071"/>
+        </w:numPr>
+      </w:pPr>
+      <w:r>
+        <w:t xml:space="preserve">Bits per Sample</w:t>
+      </w:r>
+    </w:p>
+    <w:p>
+      <w:pPr>
+        <w:pStyle w:val="Compact"/>
+        <w:numPr>
+          <w:ilvl w:val="0"/>
+          <w:numId w:val="1071"/>
+        </w:numPr>
+      </w:pPr>
+      <w:r>
+        <w:t xml:space="preserve">Byte Order</w:t>
       </w:r>
     </w:p>
     <w:bookmarkEnd w:id="170"/>
@@ -7884,7 +7914,7 @@
         <w:pStyle w:val="Compact"/>
         <w:numPr>
           <w:ilvl w:val="0"/>
-          <w:numId w:val="1071"/>
+          <w:numId w:val="1072"/>
         </w:numPr>
       </w:pPr>
       <w:r>
@@ -7896,7 +7926,7 @@
         <w:pStyle w:val="Compact"/>
         <w:numPr>
           <w:ilvl w:val="0"/>
-          <w:numId w:val="1071"/>
+          <w:numId w:val="1072"/>
         </w:numPr>
       </w:pPr>
       <w:r>
@@ -7908,7 +7938,7 @@
         <w:pStyle w:val="Compact"/>
         <w:numPr>
           <w:ilvl w:val="0"/>
-          <w:numId w:val="1071"/>
+          <w:numId w:val="1072"/>
         </w:numPr>
       </w:pPr>
       <w:r>
@@ -7920,7 +7950,7 @@
         <w:pStyle w:val="Compact"/>
         <w:numPr>
           <w:ilvl w:val="0"/>
-          <w:numId w:val="1071"/>
+          <w:numId w:val="1072"/>
         </w:numPr>
       </w:pPr>
       <w:r>
@@ -8001,7 +8031,7 @@
         <w:pStyle w:val="Compact"/>
         <w:numPr>
           <w:ilvl w:val="0"/>
-          <w:numId w:val="1072"/>
+          <w:numId w:val="1073"/>
         </w:numPr>
       </w:pPr>
       <w:r>
@@ -8013,7 +8043,7 @@
         <w:pStyle w:val="Compact"/>
         <w:numPr>
           <w:ilvl w:val="0"/>
-          <w:numId w:val="1072"/>
+          <w:numId w:val="1073"/>
         </w:numPr>
       </w:pPr>
       <w:r>
@@ -8025,7 +8055,7 @@
         <w:pStyle w:val="Compact"/>
         <w:numPr>
           <w:ilvl w:val="0"/>
-          <w:numId w:val="1072"/>
+          <w:numId w:val="1073"/>
         </w:numPr>
       </w:pPr>
       <w:r>
@@ -8037,7 +8067,7 @@
         <w:pStyle w:val="Compact"/>
         <w:numPr>
           <w:ilvl w:val="0"/>
-          <w:numId w:val="1072"/>
+          <w:numId w:val="1073"/>
         </w:numPr>
       </w:pPr>
       <w:r>
@@ -8049,7 +8079,7 @@
         <w:pStyle w:val="Compact"/>
         <w:numPr>
           <w:ilvl w:val="0"/>
-          <w:numId w:val="1072"/>
+          <w:numId w:val="1073"/>
         </w:numPr>
       </w:pPr>
       <w:r>
@@ -8069,7 +8099,7 @@
         <w:pStyle w:val="Compact"/>
         <w:numPr>
           <w:ilvl w:val="0"/>
-          <w:numId w:val="1073"/>
+          <w:numId w:val="1074"/>
         </w:numPr>
       </w:pPr>
       <w:r>
@@ -8113,7 +8143,7 @@
         <w:pStyle w:val="Compact"/>
         <w:numPr>
           <w:ilvl w:val="0"/>
-          <w:numId w:val="1074"/>
+          <w:numId w:val="1075"/>
         </w:numPr>
       </w:pPr>
       <w:r>
@@ -8125,7 +8155,7 @@
         <w:pStyle w:val="Compact"/>
         <w:numPr>
           <w:ilvl w:val="0"/>
-          <w:numId w:val="1074"/>
+          <w:numId w:val="1075"/>
         </w:numPr>
       </w:pPr>
       <w:r>
@@ -8137,7 +8167,7 @@
         <w:pStyle w:val="Compact"/>
         <w:numPr>
           <w:ilvl w:val="0"/>
-          <w:numId w:val="1074"/>
+          <w:numId w:val="1075"/>
         </w:numPr>
       </w:pPr>
       <w:r>
@@ -8149,7 +8179,7 @@
         <w:pStyle w:val="Compact"/>
         <w:numPr>
           <w:ilvl w:val="0"/>
-          <w:numId w:val="1074"/>
+          <w:numId w:val="1075"/>
         </w:numPr>
       </w:pPr>
       <w:r>
@@ -8230,7 +8260,7 @@
         <w:pStyle w:val="Compact"/>
         <w:numPr>
           <w:ilvl w:val="0"/>
-          <w:numId w:val="1075"/>
+          <w:numId w:val="1076"/>
         </w:numPr>
       </w:pPr>
       <w:r>
@@ -8242,7 +8272,7 @@
         <w:pStyle w:val="Compact"/>
         <w:numPr>
           <w:ilvl w:val="0"/>
-          <w:numId w:val="1075"/>
+          <w:numId w:val="1076"/>
         </w:numPr>
       </w:pPr>
       <w:r>
@@ -8254,7 +8284,7 @@
         <w:pStyle w:val="Compact"/>
         <w:numPr>
           <w:ilvl w:val="0"/>
-          <w:numId w:val="1075"/>
+          <w:numId w:val="1076"/>
         </w:numPr>
       </w:pPr>
       <w:r>
@@ -8266,7 +8296,7 @@
         <w:pStyle w:val="Compact"/>
         <w:numPr>
           <w:ilvl w:val="0"/>
-          <w:numId w:val="1075"/>
+          <w:numId w:val="1076"/>
         </w:numPr>
       </w:pPr>
       <w:r>
@@ -8278,7 +8308,7 @@
         <w:pStyle w:val="Compact"/>
         <w:numPr>
           <w:ilvl w:val="0"/>
-          <w:numId w:val="1075"/>
+          <w:numId w:val="1076"/>
         </w:numPr>
       </w:pPr>
       <w:r>
@@ -8290,7 +8320,7 @@
         <w:pStyle w:val="Compact"/>
         <w:numPr>
           <w:ilvl w:val="0"/>
-          <w:numId w:val="1075"/>
+          <w:numId w:val="1076"/>
         </w:numPr>
       </w:pPr>
       <w:r>
@@ -8310,7 +8340,7 @@
         <w:pStyle w:val="Compact"/>
         <w:numPr>
           <w:ilvl w:val="0"/>
-          <w:numId w:val="1076"/>
+          <w:numId w:val="1077"/>
         </w:numPr>
       </w:pPr>
       <w:r>
@@ -8354,7 +8384,7 @@
         <w:pStyle w:val="Compact"/>
         <w:numPr>
           <w:ilvl w:val="0"/>
-          <w:numId w:val="1077"/>
+          <w:numId w:val="1078"/>
         </w:numPr>
       </w:pPr>
       <w:r>
@@ -8366,7 +8396,7 @@
         <w:pStyle w:val="Compact"/>
         <w:numPr>
           <w:ilvl w:val="0"/>
-          <w:numId w:val="1077"/>
+          <w:numId w:val="1078"/>
         </w:numPr>
       </w:pPr>
       <w:r>
@@ -8378,7 +8408,7 @@
         <w:pStyle w:val="Compact"/>
         <w:numPr>
           <w:ilvl w:val="0"/>
-          <w:numId w:val="1077"/>
+          <w:numId w:val="1078"/>
         </w:numPr>
       </w:pPr>
       <w:r>
@@ -8390,7 +8420,7 @@
         <w:pStyle w:val="Compact"/>
         <w:numPr>
           <w:ilvl w:val="0"/>
-          <w:numId w:val="1077"/>
+          <w:numId w:val="1078"/>
         </w:numPr>
       </w:pPr>
       <w:r>
@@ -8619,7 +8649,7 @@
         <w:pStyle w:val="Compact"/>
         <w:numPr>
           <w:ilvl w:val="0"/>
-          <w:numId w:val="1078"/>
+          <w:numId w:val="1079"/>
         </w:numPr>
       </w:pPr>
       <w:r>
@@ -8631,7 +8661,7 @@
         <w:pStyle w:val="Compact"/>
         <w:numPr>
           <w:ilvl w:val="0"/>
-          <w:numId w:val="1078"/>
+          <w:numId w:val="1079"/>
         </w:numPr>
       </w:pPr>
       <w:r>
@@ -8643,7 +8673,7 @@
         <w:pStyle w:val="Compact"/>
         <w:numPr>
           <w:ilvl w:val="0"/>
-          <w:numId w:val="1078"/>
+          <w:numId w:val="1079"/>
         </w:numPr>
       </w:pPr>
       <w:r>
@@ -8655,7 +8685,7 @@
         <w:pStyle w:val="Compact"/>
         <w:numPr>
           <w:ilvl w:val="0"/>
-          <w:numId w:val="1078"/>
+          <w:numId w:val="1079"/>
         </w:numPr>
       </w:pPr>
       <w:r>
@@ -8667,7 +8697,7 @@
         <w:pStyle w:val="Compact"/>
         <w:numPr>
           <w:ilvl w:val="0"/>
-          <w:numId w:val="1078"/>
+          <w:numId w:val="1079"/>
         </w:numPr>
       </w:pPr>
       <w:r>
@@ -8689,7 +8719,7 @@
         <w:pStyle w:val="Compact"/>
         <w:numPr>
           <w:ilvl w:val="0"/>
-          <w:numId w:val="1079"/>
+          <w:numId w:val="1080"/>
         </w:numPr>
       </w:pPr>
       <w:r>
@@ -8701,7 +8731,7 @@
         <w:pStyle w:val="Compact"/>
         <w:numPr>
           <w:ilvl w:val="0"/>
-          <w:numId w:val="1079"/>
+          <w:numId w:val="1080"/>
         </w:numPr>
       </w:pPr>
       <w:r>
@@ -8713,7 +8743,7 @@
         <w:pStyle w:val="Compact"/>
         <w:numPr>
           <w:ilvl w:val="0"/>
-          <w:numId w:val="1079"/>
+          <w:numId w:val="1080"/>
         </w:numPr>
       </w:pPr>
       <w:r>
@@ -8725,7 +8755,7 @@
         <w:pStyle w:val="Compact"/>
         <w:numPr>
           <w:ilvl w:val="0"/>
-          <w:numId w:val="1079"/>
+          <w:numId w:val="1080"/>
         </w:numPr>
       </w:pPr>
       <w:r>
@@ -8893,7 +8923,7 @@
         <w:pStyle w:val="Compact"/>
         <w:numPr>
           <w:ilvl w:val="0"/>
-          <w:numId w:val="1080"/>
+          <w:numId w:val="1081"/>
         </w:numPr>
       </w:pPr>
       <w:r>
@@ -8905,7 +8935,7 @@
         <w:pStyle w:val="Compact"/>
         <w:numPr>
           <w:ilvl w:val="0"/>
-          <w:numId w:val="1080"/>
+          <w:numId w:val="1081"/>
         </w:numPr>
       </w:pPr>
       <w:r>
@@ -8917,7 +8947,7 @@
         <w:pStyle w:val="Compact"/>
         <w:numPr>
           <w:ilvl w:val="0"/>
-          <w:numId w:val="1080"/>
+          <w:numId w:val="1081"/>
         </w:numPr>
       </w:pPr>
       <w:r>
@@ -8929,7 +8959,7 @@
         <w:pStyle w:val="Compact"/>
         <w:numPr>
           <w:ilvl w:val="0"/>
-          <w:numId w:val="1080"/>
+          <w:numId w:val="1081"/>
         </w:numPr>
       </w:pPr>
       <w:r>
@@ -8941,7 +8971,7 @@
         <w:pStyle w:val="Compact"/>
         <w:numPr>
           <w:ilvl w:val="0"/>
-          <w:numId w:val="1080"/>
+          <w:numId w:val="1081"/>
         </w:numPr>
       </w:pPr>
       <w:r>
@@ -8963,7 +8993,7 @@
         <w:pStyle w:val="Compact"/>
         <w:numPr>
           <w:ilvl w:val="0"/>
-          <w:numId w:val="1081"/>
+          <w:numId w:val="1082"/>
         </w:numPr>
       </w:pPr>
       <w:r>
@@ -8975,7 +9005,7 @@
         <w:pStyle w:val="Compact"/>
         <w:numPr>
           <w:ilvl w:val="0"/>
-          <w:numId w:val="1081"/>
+          <w:numId w:val="1082"/>
         </w:numPr>
       </w:pPr>
       <w:r>
@@ -8987,7 +9017,7 @@
         <w:pStyle w:val="Compact"/>
         <w:numPr>
           <w:ilvl w:val="0"/>
-          <w:numId w:val="1081"/>
+          <w:numId w:val="1082"/>
         </w:numPr>
       </w:pPr>
       <w:r>
@@ -8999,7 +9029,7 @@
         <w:pStyle w:val="Compact"/>
         <w:numPr>
           <w:ilvl w:val="0"/>
-          <w:numId w:val="1081"/>
+          <w:numId w:val="1082"/>
         </w:numPr>
       </w:pPr>
       <w:r>
@@ -9139,7 +9169,7 @@
         <w:pStyle w:val="Compact"/>
         <w:numPr>
           <w:ilvl w:val="0"/>
-          <w:numId w:val="1082"/>
+          <w:numId w:val="1083"/>
         </w:numPr>
       </w:pPr>
       <w:r>
@@ -9151,7 +9181,7 @@
         <w:pStyle w:val="Compact"/>
         <w:numPr>
           <w:ilvl w:val="0"/>
-          <w:numId w:val="1082"/>
+          <w:numId w:val="1083"/>
         </w:numPr>
       </w:pPr>
       <w:r>
@@ -9163,7 +9193,7 @@
         <w:pStyle w:val="Compact"/>
         <w:numPr>
           <w:ilvl w:val="0"/>
-          <w:numId w:val="1082"/>
+          <w:numId w:val="1083"/>
         </w:numPr>
       </w:pPr>
       <w:r>
@@ -9175,7 +9205,7 @@
         <w:pStyle w:val="Compact"/>
         <w:numPr>
           <w:ilvl w:val="0"/>
-          <w:numId w:val="1082"/>
+          <w:numId w:val="1083"/>
         </w:numPr>
       </w:pPr>
       <w:r>
@@ -9187,7 +9217,7 @@
         <w:pStyle w:val="Compact"/>
         <w:numPr>
           <w:ilvl w:val="0"/>
-          <w:numId w:val="1082"/>
+          <w:numId w:val="1083"/>
         </w:numPr>
       </w:pPr>
       <w:r>
@@ -9227,7 +9257,7 @@
         <w:pStyle w:val="Compact"/>
         <w:numPr>
           <w:ilvl w:val="0"/>
-          <w:numId w:val="1083"/>
+          <w:numId w:val="1084"/>
         </w:numPr>
       </w:pPr>
       <w:r>
@@ -9239,7 +9269,7 @@
         <w:pStyle w:val="Compact"/>
         <w:numPr>
           <w:ilvl w:val="0"/>
-          <w:numId w:val="1083"/>
+          <w:numId w:val="1084"/>
         </w:numPr>
       </w:pPr>
       <w:r>
@@ -9251,7 +9281,7 @@
         <w:pStyle w:val="Compact"/>
         <w:numPr>
           <w:ilvl w:val="0"/>
-          <w:numId w:val="1083"/>
+          <w:numId w:val="1084"/>
         </w:numPr>
       </w:pPr>
       <w:r>
@@ -9263,7 +9293,7 @@
         <w:pStyle w:val="Compact"/>
         <w:numPr>
           <w:ilvl w:val="0"/>
-          <w:numId w:val="1083"/>
+          <w:numId w:val="1084"/>
         </w:numPr>
       </w:pPr>
       <w:r>
@@ -9374,7 +9404,7 @@
         <w:pStyle w:val="Compact"/>
         <w:numPr>
           <w:ilvl w:val="0"/>
-          <w:numId w:val="1084"/>
+          <w:numId w:val="1085"/>
         </w:numPr>
       </w:pPr>
       <w:r>
@@ -9386,7 +9416,7 @@
         <w:pStyle w:val="Compact"/>
         <w:numPr>
           <w:ilvl w:val="0"/>
-          <w:numId w:val="1084"/>
+          <w:numId w:val="1085"/>
         </w:numPr>
       </w:pPr>
       <w:r>
@@ -9398,7 +9428,7 @@
         <w:pStyle w:val="Compact"/>
         <w:numPr>
           <w:ilvl w:val="0"/>
-          <w:numId w:val="1084"/>
+          <w:numId w:val="1085"/>
         </w:numPr>
       </w:pPr>
       <w:r>
@@ -9410,7 +9440,7 @@
         <w:pStyle w:val="Compact"/>
         <w:numPr>
           <w:ilvl w:val="0"/>
-          <w:numId w:val="1084"/>
+          <w:numId w:val="1085"/>
         </w:numPr>
       </w:pPr>
       <w:r>
@@ -9422,7 +9452,7 @@
         <w:pStyle w:val="Compact"/>
         <w:numPr>
           <w:ilvl w:val="0"/>
-          <w:numId w:val="1084"/>
+          <w:numId w:val="1085"/>
         </w:numPr>
       </w:pPr>
       <w:r>
@@ -9444,7 +9474,7 @@
         <w:pStyle w:val="Compact"/>
         <w:numPr>
           <w:ilvl w:val="0"/>
-          <w:numId w:val="1085"/>
+          <w:numId w:val="1086"/>
         </w:numPr>
       </w:pPr>
       <w:r>
@@ -9456,7 +9486,7 @@
         <w:pStyle w:val="Compact"/>
         <w:numPr>
           <w:ilvl w:val="0"/>
-          <w:numId w:val="1085"/>
+          <w:numId w:val="1086"/>
         </w:numPr>
       </w:pPr>
       <w:r>
@@ -9468,7 +9498,7 @@
         <w:pStyle w:val="Compact"/>
         <w:numPr>
           <w:ilvl w:val="0"/>
-          <w:numId w:val="1085"/>
+          <w:numId w:val="1086"/>
         </w:numPr>
       </w:pPr>
       <w:r>
@@ -9480,7 +9510,7 @@
         <w:pStyle w:val="Compact"/>
         <w:numPr>
           <w:ilvl w:val="0"/>
-          <w:numId w:val="1085"/>
+          <w:numId w:val="1086"/>
         </w:numPr>
       </w:pPr>
       <w:r>
@@ -9589,7 +9619,7 @@
         <w:pStyle w:val="Compact"/>
         <w:numPr>
           <w:ilvl w:val="0"/>
-          <w:numId w:val="1086"/>
+          <w:numId w:val="1087"/>
         </w:numPr>
       </w:pPr>
       <w:r>
@@ -9601,7 +9631,7 @@
         <w:pStyle w:val="Compact"/>
         <w:numPr>
           <w:ilvl w:val="0"/>
-          <w:numId w:val="1086"/>
+          <w:numId w:val="1087"/>
         </w:numPr>
       </w:pPr>
       <w:r>
@@ -9613,7 +9643,7 @@
         <w:pStyle w:val="Compact"/>
         <w:numPr>
           <w:ilvl w:val="0"/>
-          <w:numId w:val="1086"/>
+          <w:numId w:val="1087"/>
         </w:numPr>
       </w:pPr>
       <w:r>
@@ -9625,7 +9655,7 @@
         <w:pStyle w:val="Compact"/>
         <w:numPr>
           <w:ilvl w:val="0"/>
-          <w:numId w:val="1086"/>
+          <w:numId w:val="1087"/>
         </w:numPr>
       </w:pPr>
       <w:r>
@@ -9637,7 +9667,7 @@
         <w:pStyle w:val="Compact"/>
         <w:numPr>
           <w:ilvl w:val="0"/>
-          <w:numId w:val="1086"/>
+          <w:numId w:val="1087"/>
         </w:numPr>
       </w:pPr>
       <w:r>
@@ -9659,7 +9689,7 @@
         <w:pStyle w:val="Compact"/>
         <w:numPr>
           <w:ilvl w:val="0"/>
-          <w:numId w:val="1087"/>
+          <w:numId w:val="1088"/>
         </w:numPr>
       </w:pPr>
       <w:r>
@@ -9671,7 +9701,7 @@
         <w:pStyle w:val="Compact"/>
         <w:numPr>
           <w:ilvl w:val="0"/>
-          <w:numId w:val="1087"/>
+          <w:numId w:val="1088"/>
         </w:numPr>
       </w:pPr>
       <w:r>
@@ -9683,7 +9713,7 @@
         <w:pStyle w:val="Compact"/>
         <w:numPr>
           <w:ilvl w:val="0"/>
-          <w:numId w:val="1087"/>
+          <w:numId w:val="1088"/>
         </w:numPr>
       </w:pPr>
       <w:r>
@@ -9695,7 +9725,7 @@
         <w:pStyle w:val="Compact"/>
         <w:numPr>
           <w:ilvl w:val="0"/>
-          <w:numId w:val="1087"/>
+          <w:numId w:val="1088"/>
         </w:numPr>
       </w:pPr>
       <w:r>
@@ -9798,7 +9828,7 @@
         <w:pStyle w:val="Compact"/>
         <w:numPr>
           <w:ilvl w:val="0"/>
-          <w:numId w:val="1088"/>
+          <w:numId w:val="1089"/>
         </w:numPr>
       </w:pPr>
       <w:r>
@@ -9810,7 +9840,7 @@
         <w:pStyle w:val="Compact"/>
         <w:numPr>
           <w:ilvl w:val="0"/>
-          <w:numId w:val="1088"/>
+          <w:numId w:val="1089"/>
         </w:numPr>
       </w:pPr>
       <w:r>
@@ -9822,7 +9852,7 @@
         <w:pStyle w:val="Compact"/>
         <w:numPr>
           <w:ilvl w:val="0"/>
-          <w:numId w:val="1088"/>
+          <w:numId w:val="1089"/>
         </w:numPr>
       </w:pPr>
       <w:r>
@@ -9834,7 +9864,7 @@
         <w:pStyle w:val="Compact"/>
         <w:numPr>
           <w:ilvl w:val="0"/>
-          <w:numId w:val="1088"/>
+          <w:numId w:val="1089"/>
         </w:numPr>
       </w:pPr>
       <w:r>
@@ -9846,7 +9876,7 @@
         <w:pStyle w:val="Compact"/>
         <w:numPr>
           <w:ilvl w:val="0"/>
-          <w:numId w:val="1088"/>
+          <w:numId w:val="1089"/>
         </w:numPr>
       </w:pPr>
       <w:r>
@@ -9868,7 +9898,7 @@
         <w:pStyle w:val="Compact"/>
         <w:numPr>
           <w:ilvl w:val="0"/>
-          <w:numId w:val="1089"/>
+          <w:numId w:val="1090"/>
         </w:numPr>
       </w:pPr>
       <w:r>
@@ -9880,7 +9910,7 @@
         <w:pStyle w:val="Compact"/>
         <w:numPr>
           <w:ilvl w:val="0"/>
-          <w:numId w:val="1089"/>
+          <w:numId w:val="1090"/>
         </w:numPr>
       </w:pPr>
       <w:r>
@@ -9892,7 +9922,7 @@
         <w:pStyle w:val="Compact"/>
         <w:numPr>
           <w:ilvl w:val="0"/>
-          <w:numId w:val="1089"/>
+          <w:numId w:val="1090"/>
         </w:numPr>
       </w:pPr>
       <w:r>
@@ -9904,7 +9934,7 @@
         <w:pStyle w:val="Compact"/>
         <w:numPr>
           <w:ilvl w:val="0"/>
-          <w:numId w:val="1089"/>
+          <w:numId w:val="1090"/>
         </w:numPr>
       </w:pPr>
       <w:r>
@@ -10019,7 +10049,7 @@
         <w:pStyle w:val="Compact"/>
         <w:numPr>
           <w:ilvl w:val="0"/>
-          <w:numId w:val="1090"/>
+          <w:numId w:val="1091"/>
         </w:numPr>
       </w:pPr>
       <w:r>
@@ -10031,7 +10061,7 @@
         <w:pStyle w:val="Compact"/>
         <w:numPr>
           <w:ilvl w:val="0"/>
-          <w:numId w:val="1090"/>
+          <w:numId w:val="1091"/>
         </w:numPr>
       </w:pPr>
       <w:r>
@@ -10043,7 +10073,7 @@
         <w:pStyle w:val="Compact"/>
         <w:numPr>
           <w:ilvl w:val="0"/>
-          <w:numId w:val="1090"/>
+          <w:numId w:val="1091"/>
         </w:numPr>
       </w:pPr>
       <w:r>
@@ -10055,7 +10085,7 @@
         <w:pStyle w:val="Compact"/>
         <w:numPr>
           <w:ilvl w:val="0"/>
-          <w:numId w:val="1090"/>
+          <w:numId w:val="1091"/>
         </w:numPr>
       </w:pPr>
       <w:r>
@@ -10067,7 +10097,7 @@
         <w:pStyle w:val="Compact"/>
         <w:numPr>
           <w:ilvl w:val="0"/>
-          <w:numId w:val="1090"/>
+          <w:numId w:val="1091"/>
         </w:numPr>
       </w:pPr>
       <w:r>
@@ -10089,7 +10119,7 @@
         <w:pStyle w:val="Compact"/>
         <w:numPr>
           <w:ilvl w:val="0"/>
-          <w:numId w:val="1091"/>
+          <w:numId w:val="1092"/>
         </w:numPr>
       </w:pPr>
       <w:r>
@@ -10101,7 +10131,7 @@
         <w:pStyle w:val="Compact"/>
         <w:numPr>
           <w:ilvl w:val="0"/>
-          <w:numId w:val="1091"/>
+          <w:numId w:val="1092"/>
         </w:numPr>
       </w:pPr>
       <w:r>
@@ -10113,7 +10143,7 @@
         <w:pStyle w:val="Compact"/>
         <w:numPr>
           <w:ilvl w:val="0"/>
-          <w:numId w:val="1091"/>
+          <w:numId w:val="1092"/>
         </w:numPr>
       </w:pPr>
       <w:r>
@@ -10125,7 +10155,7 @@
         <w:pStyle w:val="Compact"/>
         <w:numPr>
           <w:ilvl w:val="0"/>
-          <w:numId w:val="1091"/>
+          <w:numId w:val="1092"/>
         </w:numPr>
       </w:pPr>
       <w:r>
@@ -10234,7 +10264,7 @@
         <w:pStyle w:val="Compact"/>
         <w:numPr>
           <w:ilvl w:val="0"/>
-          <w:numId w:val="1092"/>
+          <w:numId w:val="1093"/>
         </w:numPr>
       </w:pPr>
       <w:r>
@@ -10246,7 +10276,7 @@
         <w:pStyle w:val="Compact"/>
         <w:numPr>
           <w:ilvl w:val="0"/>
-          <w:numId w:val="1092"/>
+          <w:numId w:val="1093"/>
         </w:numPr>
       </w:pPr>
       <w:r>
@@ -10258,7 +10288,7 @@
         <w:pStyle w:val="Compact"/>
         <w:numPr>
           <w:ilvl w:val="0"/>
-          <w:numId w:val="1092"/>
+          <w:numId w:val="1093"/>
         </w:numPr>
       </w:pPr>
       <w:r>
@@ -10270,7 +10300,7 @@
         <w:pStyle w:val="Compact"/>
         <w:numPr>
           <w:ilvl w:val="0"/>
-          <w:numId w:val="1092"/>
+          <w:numId w:val="1093"/>
         </w:numPr>
       </w:pPr>
       <w:r>
@@ -10282,7 +10312,7 @@
         <w:pStyle w:val="Compact"/>
         <w:numPr>
           <w:ilvl w:val="0"/>
-          <w:numId w:val="1092"/>
+          <w:numId w:val="1093"/>
         </w:numPr>
       </w:pPr>
       <w:r>
@@ -10304,7 +10334,7 @@
         <w:pStyle w:val="Compact"/>
         <w:numPr>
           <w:ilvl w:val="0"/>
-          <w:numId w:val="1093"/>
+          <w:numId w:val="1094"/>
         </w:numPr>
       </w:pPr>
       <w:r>
@@ -10316,7 +10346,7 @@
         <w:pStyle w:val="Compact"/>
         <w:numPr>
           <w:ilvl w:val="0"/>
-          <w:numId w:val="1093"/>
+          <w:numId w:val="1094"/>
         </w:numPr>
       </w:pPr>
       <w:r>
@@ -10328,7 +10358,7 @@
         <w:pStyle w:val="Compact"/>
         <w:numPr>
           <w:ilvl w:val="0"/>
-          <w:numId w:val="1093"/>
+          <w:numId w:val="1094"/>
         </w:numPr>
       </w:pPr>
       <w:r>
@@ -10340,7 +10370,7 @@
         <w:pStyle w:val="Compact"/>
         <w:numPr>
           <w:ilvl w:val="0"/>
-          <w:numId w:val="1093"/>
+          <w:numId w:val="1094"/>
         </w:numPr>
       </w:pPr>
       <w:r>
@@ -10449,7 +10479,7 @@
         <w:pStyle w:val="Compact"/>
         <w:numPr>
           <w:ilvl w:val="0"/>
-          <w:numId w:val="1094"/>
+          <w:numId w:val="1095"/>
         </w:numPr>
       </w:pPr>
       <w:r>
@@ -10461,7 +10491,7 @@
         <w:pStyle w:val="Compact"/>
         <w:numPr>
           <w:ilvl w:val="0"/>
-          <w:numId w:val="1094"/>
+          <w:numId w:val="1095"/>
         </w:numPr>
       </w:pPr>
       <w:r>
@@ -10473,7 +10503,7 @@
         <w:pStyle w:val="Compact"/>
         <w:numPr>
           <w:ilvl w:val="0"/>
-          <w:numId w:val="1094"/>
+          <w:numId w:val="1095"/>
         </w:numPr>
       </w:pPr>
       <w:r>
@@ -10485,7 +10515,7 @@
         <w:pStyle w:val="Compact"/>
         <w:numPr>
           <w:ilvl w:val="0"/>
-          <w:numId w:val="1094"/>
+          <w:numId w:val="1095"/>
         </w:numPr>
       </w:pPr>
       <w:r>
@@ -10497,7 +10527,7 @@
         <w:pStyle w:val="Compact"/>
         <w:numPr>
           <w:ilvl w:val="0"/>
-          <w:numId w:val="1094"/>
+          <w:numId w:val="1095"/>
         </w:numPr>
       </w:pPr>
       <w:r>
@@ -10519,7 +10549,7 @@
         <w:pStyle w:val="Compact"/>
         <w:numPr>
           <w:ilvl w:val="0"/>
-          <w:numId w:val="1095"/>
+          <w:numId w:val="1096"/>
         </w:numPr>
       </w:pPr>
       <w:r>
@@ -10531,7 +10561,7 @@
         <w:pStyle w:val="Compact"/>
         <w:numPr>
           <w:ilvl w:val="0"/>
-          <w:numId w:val="1095"/>
+          <w:numId w:val="1096"/>
         </w:numPr>
       </w:pPr>
       <w:r>
@@ -10543,7 +10573,7 @@
         <w:pStyle w:val="Compact"/>
         <w:numPr>
           <w:ilvl w:val="0"/>
-          <w:numId w:val="1095"/>
+          <w:numId w:val="1096"/>
         </w:numPr>
       </w:pPr>
       <w:r>
@@ -10555,7 +10585,7 @@
         <w:pStyle w:val="Compact"/>
         <w:numPr>
           <w:ilvl w:val="0"/>
-          <w:numId w:val="1095"/>
+          <w:numId w:val="1096"/>
         </w:numPr>
       </w:pPr>
       <w:r>
@@ -10698,7 +10728,7 @@
         <w:pStyle w:val="Compact"/>
         <w:numPr>
           <w:ilvl w:val="0"/>
-          <w:numId w:val="1096"/>
+          <w:numId w:val="1097"/>
         </w:numPr>
       </w:pPr>
       <w:r>
@@ -10710,7 +10740,7 @@
         <w:pStyle w:val="Compact"/>
         <w:numPr>
           <w:ilvl w:val="0"/>
-          <w:numId w:val="1096"/>
+          <w:numId w:val="1097"/>
         </w:numPr>
       </w:pPr>
       <w:r>
@@ -10722,7 +10752,7 @@
         <w:pStyle w:val="Compact"/>
         <w:numPr>
           <w:ilvl w:val="0"/>
-          <w:numId w:val="1096"/>
+          <w:numId w:val="1097"/>
         </w:numPr>
       </w:pPr>
       <w:r>
@@ -10734,7 +10764,7 @@
         <w:pStyle w:val="Compact"/>
         <w:numPr>
           <w:ilvl w:val="0"/>
-          <w:numId w:val="1096"/>
+          <w:numId w:val="1097"/>
         </w:numPr>
       </w:pPr>
       <w:r>
@@ -10837,7 +10867,7 @@
         <w:pStyle w:val="Compact"/>
         <w:numPr>
           <w:ilvl w:val="0"/>
-          <w:numId w:val="1097"/>
+          <w:numId w:val="1098"/>
         </w:numPr>
       </w:pPr>
       <w:r>
@@ -10849,7 +10879,7 @@
         <w:pStyle w:val="Compact"/>
         <w:numPr>
           <w:ilvl w:val="0"/>
-          <w:numId w:val="1097"/>
+          <w:numId w:val="1098"/>
         </w:numPr>
       </w:pPr>
       <w:r>
@@ -10861,7 +10891,7 @@
         <w:pStyle w:val="Compact"/>
         <w:numPr>
           <w:ilvl w:val="0"/>
-          <w:numId w:val="1097"/>
+          <w:numId w:val="1098"/>
         </w:numPr>
       </w:pPr>
       <w:r>
@@ -10873,7 +10903,7 @@
         <w:pStyle w:val="Compact"/>
         <w:numPr>
           <w:ilvl w:val="0"/>
-          <w:numId w:val="1097"/>
+          <w:numId w:val="1098"/>
         </w:numPr>
       </w:pPr>
       <w:r>
@@ -10885,7 +10915,7 @@
         <w:pStyle w:val="Compact"/>
         <w:numPr>
           <w:ilvl w:val="0"/>
-          <w:numId w:val="1097"/>
+          <w:numId w:val="1098"/>
         </w:numPr>
       </w:pPr>
       <w:r>
@@ -10897,7 +10927,7 @@
         <w:pStyle w:val="Compact"/>
         <w:numPr>
           <w:ilvl w:val="0"/>
-          <w:numId w:val="1097"/>
+          <w:numId w:val="1098"/>
         </w:numPr>
       </w:pPr>
       <w:r>
@@ -10909,7 +10939,7 @@
         <w:pStyle w:val="Compact"/>
         <w:numPr>
           <w:ilvl w:val="0"/>
-          <w:numId w:val="1097"/>
+          <w:numId w:val="1098"/>
         </w:numPr>
       </w:pPr>
       <w:r>
@@ -10929,7 +10959,7 @@
         <w:pStyle w:val="Compact"/>
         <w:numPr>
           <w:ilvl w:val="0"/>
-          <w:numId w:val="1098"/>
+          <w:numId w:val="1099"/>
         </w:numPr>
       </w:pPr>
       <w:r>
@@ -10973,7 +11003,7 @@
         <w:pStyle w:val="Compact"/>
         <w:numPr>
           <w:ilvl w:val="0"/>
-          <w:numId w:val="1099"/>
+          <w:numId w:val="1100"/>
         </w:numPr>
       </w:pPr>
       <w:r>
@@ -10985,7 +11015,7 @@
         <w:pStyle w:val="Compact"/>
         <w:numPr>
           <w:ilvl w:val="0"/>
-          <w:numId w:val="1099"/>
+          <w:numId w:val="1100"/>
         </w:numPr>
       </w:pPr>
       <w:r>
@@ -10997,7 +11027,7 @@
         <w:pStyle w:val="Compact"/>
         <w:numPr>
           <w:ilvl w:val="0"/>
-          <w:numId w:val="1099"/>
+          <w:numId w:val="1100"/>
         </w:numPr>
       </w:pPr>
       <w:r>
@@ -11009,7 +11039,7 @@
         <w:pStyle w:val="Compact"/>
         <w:numPr>
           <w:ilvl w:val="0"/>
-          <w:numId w:val="1099"/>
+          <w:numId w:val="1100"/>
         </w:numPr>
       </w:pPr>
       <w:r>
@@ -11110,7 +11140,7 @@
         <w:pStyle w:val="Compact"/>
         <w:numPr>
           <w:ilvl w:val="0"/>
-          <w:numId w:val="1100"/>
+          <w:numId w:val="1101"/>
         </w:numPr>
       </w:pPr>
       <w:r>
@@ -11122,7 +11152,7 @@
         <w:pStyle w:val="Compact"/>
         <w:numPr>
           <w:ilvl w:val="0"/>
-          <w:numId w:val="1100"/>
+          <w:numId w:val="1101"/>
         </w:numPr>
       </w:pPr>
       <w:r>
@@ -11134,7 +11164,7 @@
         <w:pStyle w:val="Compact"/>
         <w:numPr>
           <w:ilvl w:val="0"/>
-          <w:numId w:val="1100"/>
+          <w:numId w:val="1101"/>
         </w:numPr>
       </w:pPr>
       <w:r>
@@ -11146,7 +11176,7 @@
         <w:pStyle w:val="Compact"/>
         <w:numPr>
           <w:ilvl w:val="0"/>
-          <w:numId w:val="1100"/>
+          <w:numId w:val="1101"/>
         </w:numPr>
       </w:pPr>
       <w:r>
@@ -11233,7 +11263,7 @@
         <w:pStyle w:val="Compact"/>
         <w:numPr>
           <w:ilvl w:val="0"/>
-          <w:numId w:val="1101"/>
+          <w:numId w:val="1102"/>
         </w:numPr>
       </w:pPr>
       <w:r>
@@ -11277,7 +11307,7 @@
         <w:pStyle w:val="Compact"/>
         <w:numPr>
           <w:ilvl w:val="0"/>
-          <w:numId w:val="1102"/>
+          <w:numId w:val="1103"/>
         </w:numPr>
       </w:pPr>
       <w:r>
@@ -11289,7 +11319,7 @@
         <w:pStyle w:val="Compact"/>
         <w:numPr>
           <w:ilvl w:val="0"/>
-          <w:numId w:val="1102"/>
+          <w:numId w:val="1103"/>
         </w:numPr>
       </w:pPr>
       <w:r>
@@ -11301,7 +11331,7 @@
         <w:pStyle w:val="Compact"/>
         <w:numPr>
           <w:ilvl w:val="0"/>
-          <w:numId w:val="1102"/>
+          <w:numId w:val="1103"/>
         </w:numPr>
       </w:pPr>
       <w:r>
@@ -11313,7 +11343,7 @@
         <w:pStyle w:val="Compact"/>
         <w:numPr>
           <w:ilvl w:val="0"/>
-          <w:numId w:val="1102"/>
+          <w:numId w:val="1103"/>
         </w:numPr>
       </w:pPr>
       <w:r>
@@ -11444,7 +11474,7 @@
         <w:pStyle w:val="Compact"/>
         <w:numPr>
           <w:ilvl w:val="0"/>
-          <w:numId w:val="1103"/>
+          <w:numId w:val="1104"/>
         </w:numPr>
       </w:pPr>
       <w:r>
@@ -11456,7 +11486,7 @@
         <w:pStyle w:val="Compact"/>
         <w:numPr>
           <w:ilvl w:val="0"/>
-          <w:numId w:val="1103"/>
+          <w:numId w:val="1104"/>
         </w:numPr>
       </w:pPr>
       <w:r>
@@ -11468,7 +11498,7 @@
         <w:pStyle w:val="Compact"/>
         <w:numPr>
           <w:ilvl w:val="0"/>
-          <w:numId w:val="1103"/>
+          <w:numId w:val="1104"/>
         </w:numPr>
       </w:pPr>
       <w:r>
@@ -11496,7 +11526,7 @@
         <w:pStyle w:val="Compact"/>
         <w:numPr>
           <w:ilvl w:val="0"/>
-          <w:numId w:val="1104"/>
+          <w:numId w:val="1105"/>
         </w:numPr>
       </w:pPr>
       <w:r>
@@ -11518,7 +11548,7 @@
         <w:pStyle w:val="Compact"/>
         <w:numPr>
           <w:ilvl w:val="0"/>
-          <w:numId w:val="1105"/>
+          <w:numId w:val="1106"/>
         </w:numPr>
       </w:pPr>
       <w:r>
@@ -11530,7 +11560,7 @@
         <w:pStyle w:val="Compact"/>
         <w:numPr>
           <w:ilvl w:val="0"/>
-          <w:numId w:val="1105"/>
+          <w:numId w:val="1106"/>
         </w:numPr>
       </w:pPr>
       <w:r>
@@ -11542,7 +11572,7 @@
         <w:pStyle w:val="Compact"/>
         <w:numPr>
           <w:ilvl w:val="0"/>
-          <w:numId w:val="1105"/>
+          <w:numId w:val="1106"/>
         </w:numPr>
       </w:pPr>
       <w:r>
@@ -11554,7 +11584,7 @@
         <w:pStyle w:val="Compact"/>
         <w:numPr>
           <w:ilvl w:val="0"/>
-          <w:numId w:val="1105"/>
+          <w:numId w:val="1106"/>
         </w:numPr>
       </w:pPr>
       <w:r>
@@ -11708,7 +11738,7 @@
         <w:pStyle w:val="Compact"/>
         <w:numPr>
           <w:ilvl w:val="0"/>
-          <w:numId w:val="1106"/>
+          <w:numId w:val="1107"/>
         </w:numPr>
       </w:pPr>
       <w:r>
@@ -11720,7 +11750,7 @@
         <w:pStyle w:val="Compact"/>
         <w:numPr>
           <w:ilvl w:val="0"/>
-          <w:numId w:val="1106"/>
+          <w:numId w:val="1107"/>
         </w:numPr>
       </w:pPr>
       <w:r>
@@ -11732,7 +11762,7 @@
         <w:pStyle w:val="Compact"/>
         <w:numPr>
           <w:ilvl w:val="0"/>
-          <w:numId w:val="1106"/>
+          <w:numId w:val="1107"/>
         </w:numPr>
       </w:pPr>
       <w:r>
@@ -11744,7 +11774,7 @@
         <w:pStyle w:val="Compact"/>
         <w:numPr>
           <w:ilvl w:val="0"/>
-          <w:numId w:val="1106"/>
+          <w:numId w:val="1107"/>
         </w:numPr>
       </w:pPr>
       <w:r>
@@ -11897,7 +11927,7 @@
         <w:pStyle w:val="Compact"/>
         <w:numPr>
           <w:ilvl w:val="0"/>
-          <w:numId w:val="1107"/>
+          <w:numId w:val="1108"/>
         </w:numPr>
       </w:pPr>
       <w:r>
@@ -11919,7 +11949,7 @@
         <w:pStyle w:val="Compact"/>
         <w:numPr>
           <w:ilvl w:val="0"/>
-          <w:numId w:val="1108"/>
+          <w:numId w:val="1109"/>
         </w:numPr>
       </w:pPr>
       <w:r>
@@ -11931,7 +11961,7 @@
         <w:pStyle w:val="Compact"/>
         <w:numPr>
           <w:ilvl w:val="0"/>
-          <w:numId w:val="1108"/>
+          <w:numId w:val="1109"/>
         </w:numPr>
       </w:pPr>
       <w:r>
@@ -11943,7 +11973,7 @@
         <w:pStyle w:val="Compact"/>
         <w:numPr>
           <w:ilvl w:val="0"/>
-          <w:numId w:val="1108"/>
+          <w:numId w:val="1109"/>
         </w:numPr>
       </w:pPr>
       <w:r>
@@ -11955,7 +11985,7 @@
         <w:pStyle w:val="Compact"/>
         <w:numPr>
           <w:ilvl w:val="0"/>
-          <w:numId w:val="1108"/>
+          <w:numId w:val="1109"/>
         </w:numPr>
       </w:pPr>
       <w:r>
@@ -12032,7 +12062,7 @@
         <w:pStyle w:val="Compact"/>
         <w:numPr>
           <w:ilvl w:val="0"/>
-          <w:numId w:val="1109"/>
+          <w:numId w:val="1110"/>
         </w:numPr>
       </w:pPr>
       <w:r>
@@ -12044,7 +12074,7 @@
         <w:pStyle w:val="Compact"/>
         <w:numPr>
           <w:ilvl w:val="0"/>
-          <w:numId w:val="1109"/>
+          <w:numId w:val="1110"/>
         </w:numPr>
       </w:pPr>
       <w:r>
@@ -12056,7 +12086,7 @@
         <w:pStyle w:val="Compact"/>
         <w:numPr>
           <w:ilvl w:val="0"/>
-          <w:numId w:val="1109"/>
+          <w:numId w:val="1110"/>
         </w:numPr>
       </w:pPr>
       <w:r>
@@ -12078,7 +12108,7 @@
         <w:pStyle w:val="Compact"/>
         <w:numPr>
           <w:ilvl w:val="0"/>
-          <w:numId w:val="1110"/>
+          <w:numId w:val="1111"/>
         </w:numPr>
       </w:pPr>
       <w:r>
@@ -12096,7 +12126,7 @@
         <w:pStyle w:val="Compact"/>
         <w:numPr>
           <w:ilvl w:val="0"/>
-          <w:numId w:val="1110"/>
+          <w:numId w:val="1111"/>
         </w:numPr>
       </w:pPr>
       <w:r>
@@ -12108,7 +12138,7 @@
         <w:pStyle w:val="Compact"/>
         <w:numPr>
           <w:ilvl w:val="0"/>
-          <w:numId w:val="1110"/>
+          <w:numId w:val="1111"/>
         </w:numPr>
       </w:pPr>
       <w:r>
@@ -12130,7 +12160,7 @@
         <w:pStyle w:val="Compact"/>
         <w:numPr>
           <w:ilvl w:val="0"/>
-          <w:numId w:val="1111"/>
+          <w:numId w:val="1112"/>
         </w:numPr>
       </w:pPr>
       <w:r>
@@ -12142,7 +12172,7 @@
         <w:pStyle w:val="Compact"/>
         <w:numPr>
           <w:ilvl w:val="0"/>
-          <w:numId w:val="1111"/>
+          <w:numId w:val="1112"/>
         </w:numPr>
       </w:pPr>
       <w:r>
@@ -12154,7 +12184,7 @@
         <w:pStyle w:val="Compact"/>
         <w:numPr>
           <w:ilvl w:val="0"/>
-          <w:numId w:val="1111"/>
+          <w:numId w:val="1112"/>
         </w:numPr>
       </w:pPr>
       <w:r>
@@ -12166,7 +12196,7 @@
         <w:pStyle w:val="Compact"/>
         <w:numPr>
           <w:ilvl w:val="0"/>
-          <w:numId w:val="1111"/>
+          <w:numId w:val="1112"/>
         </w:numPr>
       </w:pPr>
       <w:r>
@@ -12291,7 +12321,7 @@
         <w:pStyle w:val="Compact"/>
         <w:numPr>
           <w:ilvl w:val="0"/>
-          <w:numId w:val="1112"/>
+          <w:numId w:val="1113"/>
         </w:numPr>
       </w:pPr>
       <w:r>
@@ -12303,7 +12333,7 @@
         <w:pStyle w:val="Compact"/>
         <w:numPr>
           <w:ilvl w:val="0"/>
-          <w:numId w:val="1112"/>
+          <w:numId w:val="1113"/>
         </w:numPr>
       </w:pPr>
       <w:r>
@@ -12349,7 +12379,7 @@
         <w:pStyle w:val="Compact"/>
         <w:numPr>
           <w:ilvl w:val="0"/>
-          <w:numId w:val="1113"/>
+          <w:numId w:val="1114"/>
         </w:numPr>
       </w:pPr>
       <w:r>
@@ -12361,7 +12391,7 @@
         <w:pStyle w:val="Compact"/>
         <w:numPr>
           <w:ilvl w:val="0"/>
-          <w:numId w:val="1113"/>
+          <w:numId w:val="1114"/>
         </w:numPr>
       </w:pPr>
       <w:r>
@@ -12373,7 +12403,7 @@
         <w:pStyle w:val="Compact"/>
         <w:numPr>
           <w:ilvl w:val="0"/>
-          <w:numId w:val="1113"/>
+          <w:numId w:val="1114"/>
         </w:numPr>
       </w:pPr>
       <w:r>
@@ -12385,7 +12415,7 @@
         <w:pStyle w:val="Compact"/>
         <w:numPr>
           <w:ilvl w:val="0"/>
-          <w:numId w:val="1113"/>
+          <w:numId w:val="1114"/>
         </w:numPr>
       </w:pPr>
       <w:r>
@@ -12526,7 +12556,7 @@
         <w:pStyle w:val="Compact"/>
         <w:numPr>
           <w:ilvl w:val="0"/>
-          <w:numId w:val="1114"/>
+          <w:numId w:val="1115"/>
         </w:numPr>
       </w:pPr>
       <w:r>
@@ -12538,7 +12568,7 @@
         <w:pStyle w:val="Compact"/>
         <w:numPr>
           <w:ilvl w:val="0"/>
-          <w:numId w:val="1114"/>
+          <w:numId w:val="1115"/>
         </w:numPr>
       </w:pPr>
       <w:r>
@@ -12550,7 +12580,7 @@
         <w:pStyle w:val="Compact"/>
         <w:numPr>
           <w:ilvl w:val="0"/>
-          <w:numId w:val="1114"/>
+          <w:numId w:val="1115"/>
         </w:numPr>
       </w:pPr>
       <w:r>
@@ -12562,7 +12592,7 @@
         <w:pStyle w:val="Compact"/>
         <w:numPr>
           <w:ilvl w:val="0"/>
-          <w:numId w:val="1114"/>
+          <w:numId w:val="1115"/>
         </w:numPr>
       </w:pPr>
       <w:r>
@@ -12661,7 +12691,7 @@
         <w:pStyle w:val="Compact"/>
         <w:numPr>
           <w:ilvl w:val="0"/>
-          <w:numId w:val="1115"/>
+          <w:numId w:val="1116"/>
         </w:numPr>
       </w:pPr>
       <w:r>
@@ -12731,7 +12761,7 @@
         <w:pStyle w:val="Compact"/>
         <w:numPr>
           <w:ilvl w:val="0"/>
-          <w:numId w:val="1116"/>
+          <w:numId w:val="1117"/>
         </w:numPr>
       </w:pPr>
       <w:r>
@@ -12743,7 +12773,7 @@
         <w:pStyle w:val="Compact"/>
         <w:numPr>
           <w:ilvl w:val="0"/>
-          <w:numId w:val="1116"/>
+          <w:numId w:val="1117"/>
         </w:numPr>
       </w:pPr>
       <w:r>
@@ -12755,7 +12785,7 @@
         <w:pStyle w:val="Compact"/>
         <w:numPr>
           <w:ilvl w:val="0"/>
-          <w:numId w:val="1116"/>
+          <w:numId w:val="1117"/>
         </w:numPr>
       </w:pPr>
       <w:r>
@@ -12767,7 +12797,7 @@
         <w:pStyle w:val="Compact"/>
         <w:numPr>
           <w:ilvl w:val="0"/>
-          <w:numId w:val="1116"/>
+          <w:numId w:val="1117"/>
         </w:numPr>
       </w:pPr>
       <w:r>
@@ -16336,7 +16366,7 @@
         <w:pStyle w:val="Compact"/>
         <w:numPr>
           <w:ilvl w:val="0"/>
-          <w:numId w:val="1117"/>
+          <w:numId w:val="1118"/>
         </w:numPr>
       </w:pPr>
       <w:r>
@@ -16348,7 +16378,7 @@
         <w:pStyle w:val="Compact"/>
         <w:numPr>
           <w:ilvl w:val="0"/>
-          <w:numId w:val="1117"/>
+          <w:numId w:val="1118"/>
         </w:numPr>
       </w:pPr>
       <w:r>
@@ -16360,7 +16390,7 @@
         <w:pStyle w:val="Compact"/>
         <w:numPr>
           <w:ilvl w:val="0"/>
-          <w:numId w:val="1117"/>
+          <w:numId w:val="1118"/>
         </w:numPr>
       </w:pPr>
       <w:r>
@@ -16388,7 +16418,7 @@
         <w:pStyle w:val="Compact"/>
         <w:numPr>
           <w:ilvl w:val="0"/>
-          <w:numId w:val="1117"/>
+          <w:numId w:val="1118"/>
         </w:numPr>
       </w:pPr>
       <w:r>
@@ -16434,7 +16464,7 @@
         <w:pStyle w:val="Compact"/>
         <w:numPr>
           <w:ilvl w:val="0"/>
-          <w:numId w:val="1117"/>
+          <w:numId w:val="1118"/>
         </w:numPr>
       </w:pPr>
       <w:r>
@@ -16466,7 +16496,7 @@
         <w:pStyle w:val="Compact"/>
         <w:numPr>
           <w:ilvl w:val="0"/>
-          <w:numId w:val="1117"/>
+          <w:numId w:val="1118"/>
         </w:numPr>
       </w:pPr>
       <w:r>
@@ -16532,7 +16562,7 @@
         <w:pStyle w:val="Compact"/>
         <w:numPr>
           <w:ilvl w:val="0"/>
-          <w:numId w:val="1117"/>
+          <w:numId w:val="1118"/>
         </w:numPr>
       </w:pPr>
       <w:r>
@@ -16544,7 +16574,7 @@
         <w:pStyle w:val="Compact"/>
         <w:numPr>
           <w:ilvl w:val="0"/>
-          <w:numId w:val="1117"/>
+          <w:numId w:val="1118"/>
         </w:numPr>
       </w:pPr>
       <w:r>
@@ -16556,7 +16586,7 @@
         <w:pStyle w:val="Compact"/>
         <w:numPr>
           <w:ilvl w:val="0"/>
-          <w:numId w:val="1117"/>
+          <w:numId w:val="1118"/>
         </w:numPr>
       </w:pPr>
       <w:r>
@@ -17513,7 +17543,7 @@
         <w:pStyle w:val="Compact"/>
         <w:numPr>
           <w:ilvl w:val="0"/>
-          <w:numId w:val="1118"/>
+          <w:numId w:val="1119"/>
         </w:numPr>
       </w:pPr>
       <w:r>
@@ -17542,7 +17572,7 @@
         <w:pStyle w:val="Compact"/>
         <w:numPr>
           <w:ilvl w:val="0"/>
-          <w:numId w:val="1118"/>
+          <w:numId w:val="1119"/>
         </w:numPr>
       </w:pPr>
       <w:r>
@@ -22410,6 +22440,9 @@
     <w:abstractNumId w:val="991"/>
   </w:num>
   <w:num w:numId="1073">
+    <w:abstractNumId w:val="991"/>
+  </w:num>
+  <w:num w:numId="1074">
     <w:abstractNumId w:val="99411"/>
     <w:lvlOverride w:ilvl="0">
       <w:startOverride w:val="1"/>
@@ -22439,13 +22472,13 @@
       <w:startOverride w:val="1"/>
     </w:lvlOverride>
   </w:num>
-  <w:num w:numId="1074">
-    <w:abstractNumId w:val="991"/>
-  </w:num>
   <w:num w:numId="1075">
     <w:abstractNumId w:val="991"/>
   </w:num>
   <w:num w:numId="1076">
+    <w:abstractNumId w:val="991"/>
+  </w:num>
+  <w:num w:numId="1077">
     <w:abstractNumId w:val="99411"/>
     <w:lvlOverride w:ilvl="0">
       <w:startOverride w:val="1"/>
@@ -22474,9 +22507,6 @@
     <w:lvlOverride w:ilvl="8">
       <w:startOverride w:val="1"/>
     </w:lvlOverride>
-  </w:num>
-  <w:num w:numId="1077">
-    <w:abstractNumId w:val="991"/>
   </w:num>
   <w:num w:numId="1078">
     <w:abstractNumId w:val="991"/>
@@ -22539,6 +22569,9 @@
     <w:abstractNumId w:val="991"/>
   </w:num>
   <w:num w:numId="1098">
+    <w:abstractNumId w:val="991"/>
+  </w:num>
+  <w:num w:numId="1099">
     <w:abstractNumId w:val="99411"/>
     <w:lvlOverride w:ilvl="0">
       <w:startOverride w:val="1"/>
@@ -22568,13 +22601,13 @@
       <w:startOverride w:val="1"/>
     </w:lvlOverride>
   </w:num>
-  <w:num w:numId="1099">
-    <w:abstractNumId w:val="991"/>
-  </w:num>
   <w:num w:numId="1100">
     <w:abstractNumId w:val="991"/>
   </w:num>
   <w:num w:numId="1101">
+    <w:abstractNumId w:val="991"/>
+  </w:num>
+  <w:num w:numId="1102">
     <w:abstractNumId w:val="99411"/>
     <w:lvlOverride w:ilvl="0">
       <w:startOverride w:val="1"/>
@@ -22604,13 +22637,13 @@
       <w:startOverride w:val="1"/>
     </w:lvlOverride>
   </w:num>
-  <w:num w:numId="1102">
-    <w:abstractNumId w:val="991"/>
-  </w:num>
   <w:num w:numId="1103">
     <w:abstractNumId w:val="991"/>
   </w:num>
   <w:num w:numId="1104">
+    <w:abstractNumId w:val="991"/>
+  </w:num>
+  <w:num w:numId="1105">
     <w:abstractNumId w:val="99411"/>
     <w:lvlOverride w:ilvl="0">
       <w:startOverride w:val="1"/>
@@ -22640,13 +22673,13 @@
       <w:startOverride w:val="1"/>
     </w:lvlOverride>
   </w:num>
-  <w:num w:numId="1105">
-    <w:abstractNumId w:val="991"/>
-  </w:num>
   <w:num w:numId="1106">
     <w:abstractNumId w:val="991"/>
   </w:num>
   <w:num w:numId="1107">
+    <w:abstractNumId w:val="991"/>
+  </w:num>
+  <w:num w:numId="1108">
     <w:abstractNumId w:val="99411"/>
     <w:lvlOverride w:ilvl="0">
       <w:startOverride w:val="1"/>
@@ -22676,9 +22709,6 @@
       <w:startOverride w:val="1"/>
     </w:lvlOverride>
   </w:num>
-  <w:num w:numId="1108">
-    <w:abstractNumId w:val="991"/>
-  </w:num>
   <w:num w:numId="1109">
     <w:abstractNumId w:val="991"/>
   </w:num>
@@ -22689,6 +22719,9 @@
     <w:abstractNumId w:val="991"/>
   </w:num>
   <w:num w:numId="1112">
+    <w:abstractNumId w:val="991"/>
+  </w:num>
+  <w:num w:numId="1113">
     <w:abstractNumId w:val="99411"/>
     <w:lvlOverride w:ilvl="0">
       <w:startOverride w:val="1"/>
@@ -22718,13 +22751,13 @@
       <w:startOverride w:val="1"/>
     </w:lvlOverride>
   </w:num>
-  <w:num w:numId="1113">
-    <w:abstractNumId w:val="991"/>
-  </w:num>
   <w:num w:numId="1114">
     <w:abstractNumId w:val="991"/>
   </w:num>
   <w:num w:numId="1115">
+    <w:abstractNumId w:val="991"/>
+  </w:num>
+  <w:num w:numId="1116">
     <w:abstractNumId w:val="99411"/>
     <w:lvlOverride w:ilvl="0">
       <w:startOverride w:val="1"/>
@@ -22754,13 +22787,13 @@
       <w:startOverride w:val="1"/>
     </w:lvlOverride>
   </w:num>
-  <w:num w:numId="1116">
-    <w:abstractNumId w:val="991"/>
-  </w:num>
   <w:num w:numId="1117">
     <w:abstractNumId w:val="991"/>
   </w:num>
   <w:num w:numId="1118">
+    <w:abstractNumId w:val="991"/>
+  </w:num>
+  <w:num w:numId="1119">
     <w:abstractNumId w:val="99411"/>
     <w:lvlOverride w:ilvl="0">
       <w:startOverride w:val="1"/>

</xml_diff>

<commit_message>
Deploy latest version of PFS documents 6a6a28d29ae48a1b77ee6db0089f24c50167d526
</commit_message>
<xml_diff>
--- a/latest/SAR-GSLC.docx
+++ b/latest/SAR-GSLC.docx
@@ -8244,129 +8244,129 @@
         <w:pStyle w:val="FirstParagraph"/>
       </w:pPr>
       <w:r>
-        <w:t xml:space="preserve">Ellipsoidal incident angle is provided.</w:t>
-      </w:r>
-    </w:p>
-    <w:p>
-      <w:pPr>
-        <w:pStyle w:val="Textkrper"/>
-      </w:pPr>
-      <w:r>
-        <w:t xml:space="preserve">File format specifications/contents provided in metadata:</w:t>
-      </w:r>
-    </w:p>
-    <w:p>
-      <w:pPr>
-        <w:pStyle w:val="Compact"/>
-        <w:numPr>
-          <w:ilvl w:val="0"/>
-          <w:numId w:val="1076"/>
-        </w:numPr>
-      </w:pPr>
-      <w:r>
-        <w:t xml:space="preserve">Sample Type (Angle)</w:t>
-      </w:r>
-    </w:p>
-    <w:p>
-      <w:pPr>
-        <w:pStyle w:val="Compact"/>
-        <w:numPr>
-          <w:ilvl w:val="0"/>
-          <w:numId w:val="1076"/>
-        </w:numPr>
-      </w:pPr>
-      <w:r>
-        <w:t xml:space="preserve">Data Format (GeoTIFF, HDF5, NetCDF, …)</w:t>
-      </w:r>
-    </w:p>
-    <w:p>
-      <w:pPr>
-        <w:pStyle w:val="Compact"/>
-        <w:numPr>
-          <w:ilvl w:val="0"/>
-          <w:numId w:val="1076"/>
-        </w:numPr>
-      </w:pPr>
-      <w:r>
-        <w:t xml:space="preserve">Data Type (Int, Float, …)</w:t>
-      </w:r>
-    </w:p>
-    <w:p>
-      <w:pPr>
-        <w:pStyle w:val="Compact"/>
-        <w:numPr>
-          <w:ilvl w:val="0"/>
-          <w:numId w:val="1076"/>
-        </w:numPr>
-      </w:pPr>
-      <w:r>
-        <w:t xml:space="preserve">Bits per Sample</w:t>
-      </w:r>
-    </w:p>
-    <w:p>
-      <w:pPr>
-        <w:pStyle w:val="Compact"/>
-        <w:numPr>
-          <w:ilvl w:val="0"/>
-          <w:numId w:val="1076"/>
-        </w:numPr>
-      </w:pPr>
-      <w:r>
-        <w:t xml:space="preserve">Byte Order</w:t>
-      </w:r>
-    </w:p>
-    <w:p>
-      <w:pPr>
-        <w:pStyle w:val="Compact"/>
-        <w:numPr>
-          <w:ilvl w:val="0"/>
-          <w:numId w:val="1076"/>
-        </w:numPr>
-      </w:pPr>
-      <w:r>
-        <w:t xml:space="preserve">Reference Ellipsoid Name</w:t>
-      </w:r>
-    </w:p>
-    <w:p>
-      <w:pPr>
-        <w:pStyle w:val="FirstParagraph"/>
-      </w:pPr>
-      <w:r>
-        <w:t xml:space="preserve">Notes:</w:t>
-      </w:r>
-    </w:p>
-    <w:p>
-      <w:pPr>
-        <w:pStyle w:val="Compact"/>
-        <w:numPr>
-          <w:ilvl w:val="0"/>
-          <w:numId w:val="1077"/>
-        </w:numPr>
-      </w:pPr>
-      <w:r>
-        <w:t xml:space="preserve">For maritime ORB scenes when no land areas are covered, a geoid model could be used for the calculation of the local incident angle</w:t>
-      </w:r>
-    </w:p>
-    <w:bookmarkEnd w:id="177"/>
-    <w:bookmarkStart w:id="178" w:name="goal-requirements-35"/>
-    <w:p>
-      <w:pPr>
-        <w:pStyle w:val="berschrift5"/>
-      </w:pPr>
-      <w:r>
-        <w:t xml:space="preserve">Goal requirements:</w:t>
-      </w:r>
-    </w:p>
-    <w:p>
-      <w:pPr>
-        <w:pStyle w:val="FirstParagraph"/>
-      </w:pPr>
-      <w:r>
         <w:rPr>
           <w:i/>
           <w:iCs/>
         </w:rPr>
         <w:t xml:space="preserve">None</w:t>
+      </w:r>
+    </w:p>
+    <w:bookmarkEnd w:id="177"/>
+    <w:bookmarkStart w:id="178" w:name="goal-requirements-35"/>
+    <w:p>
+      <w:pPr>
+        <w:pStyle w:val="berschrift5"/>
+      </w:pPr>
+      <w:r>
+        <w:t xml:space="preserve">Goal requirements:</w:t>
+      </w:r>
+    </w:p>
+    <w:p>
+      <w:pPr>
+        <w:pStyle w:val="FirstParagraph"/>
+      </w:pPr>
+      <w:r>
+        <w:t xml:space="preserve">Ellipsoidal incident angle is provided.</w:t>
+      </w:r>
+    </w:p>
+    <w:p>
+      <w:pPr>
+        <w:pStyle w:val="Textkrper"/>
+      </w:pPr>
+      <w:r>
+        <w:t xml:space="preserve">File format specifications/contents provided in metadata:</w:t>
+      </w:r>
+    </w:p>
+    <w:p>
+      <w:pPr>
+        <w:pStyle w:val="Compact"/>
+        <w:numPr>
+          <w:ilvl w:val="0"/>
+          <w:numId w:val="1076"/>
+        </w:numPr>
+      </w:pPr>
+      <w:r>
+        <w:t xml:space="preserve">Sample Type (Angle)</w:t>
+      </w:r>
+    </w:p>
+    <w:p>
+      <w:pPr>
+        <w:pStyle w:val="Compact"/>
+        <w:numPr>
+          <w:ilvl w:val="0"/>
+          <w:numId w:val="1076"/>
+        </w:numPr>
+      </w:pPr>
+      <w:r>
+        <w:t xml:space="preserve">Data Format (GeoTIFF, HDF5, NetCDF, …)</w:t>
+      </w:r>
+    </w:p>
+    <w:p>
+      <w:pPr>
+        <w:pStyle w:val="Compact"/>
+        <w:numPr>
+          <w:ilvl w:val="0"/>
+          <w:numId w:val="1076"/>
+        </w:numPr>
+      </w:pPr>
+      <w:r>
+        <w:t xml:space="preserve">Data Type (Int, Float, …)</w:t>
+      </w:r>
+    </w:p>
+    <w:p>
+      <w:pPr>
+        <w:pStyle w:val="Compact"/>
+        <w:numPr>
+          <w:ilvl w:val="0"/>
+          <w:numId w:val="1076"/>
+        </w:numPr>
+      </w:pPr>
+      <w:r>
+        <w:t xml:space="preserve">Bits per Sample</w:t>
+      </w:r>
+    </w:p>
+    <w:p>
+      <w:pPr>
+        <w:pStyle w:val="Compact"/>
+        <w:numPr>
+          <w:ilvl w:val="0"/>
+          <w:numId w:val="1076"/>
+        </w:numPr>
+      </w:pPr>
+      <w:r>
+        <w:t xml:space="preserve">Byte Order</w:t>
+      </w:r>
+    </w:p>
+    <w:p>
+      <w:pPr>
+        <w:pStyle w:val="Compact"/>
+        <w:numPr>
+          <w:ilvl w:val="0"/>
+          <w:numId w:val="1076"/>
+        </w:numPr>
+      </w:pPr>
+      <w:r>
+        <w:t xml:space="preserve">Reference Ellipsoid Name</w:t>
+      </w:r>
+    </w:p>
+    <w:p>
+      <w:pPr>
+        <w:pStyle w:val="FirstParagraph"/>
+      </w:pPr>
+      <w:r>
+        <w:t xml:space="preserve">Notes:</w:t>
+      </w:r>
+    </w:p>
+    <w:p>
+      <w:pPr>
+        <w:pStyle w:val="Compact"/>
+        <w:numPr>
+          <w:ilvl w:val="0"/>
+          <w:numId w:val="1077"/>
+        </w:numPr>
+      </w:pPr>
+      <w:r>
+        <w:t xml:space="preserve">For maritime ORB scenes when no land areas are covered, the ellipsoidal incident angle is nearly identical to the geoid based local incident angle.</w:t>
       </w:r>
     </w:p>
     <w:bookmarkEnd w:id="178"/>
@@ -14856,14 +14856,6 @@
           <w:p>
             <w:pPr>
               <w:pStyle w:val="Compact"/>
-            </w:pPr>
-          </w:p>
-        </w:tc>
-        <w:tc>
-          <w:tcPr/>
-          <w:p>
-            <w:pPr>
-              <w:pStyle w:val="Compact"/>
               <w:jc w:val="center"/>
             </w:pPr>
             <w:r>
@@ -14871,8 +14863,16 @@
                 <w:i/>
                 <w:iCs/>
               </w:rPr>
-              <w:t xml:space="preserve">as threshold</w:t>
+              <w:t xml:space="preserve">not required</w:t>
             </w:r>
+          </w:p>
+        </w:tc>
+        <w:tc>
+          <w:tcPr/>
+          <w:p>
+            <w:pPr>
+              <w:pStyle w:val="Compact"/>
+            </w:pPr>
           </w:p>
         </w:tc>
       </w:tr>

</xml_diff>

<commit_message>
Deploy latest version of PFS documents 8fdadd2c6543e596683581037b12518ec5575a77
</commit_message>
<xml_diff>
--- a/latest/SAR-GSLC.docx
+++ b/latest/SAR-GSLC.docx
@@ -10795,7 +10795,7 @@
         <w:t xml:space="preserve"> </w:t>
       </w:r>
       <w:r>
-        <w:t xml:space="preserve">Radiometrically Corrected Measurements: Backscatter Measurements [GSLC]</w:t>
+        <w:t xml:space="preserve">Radiometrically Corrected Measurements: Backscatter Measurements (GSLC)</w:t>
       </w:r>
     </w:p>
     <w:p>
@@ -11889,34 +11889,58 @@
       <w:r>
         <w:t xml:space="preserve">Metadata references, e.g.:</w:t>
       </w:r>
-      <w:r>
-        <w:t xml:space="preserve"> </w:t>
-      </w:r>
-      <w:r>
-        <w:t xml:space="preserve">- A metadata citable peer-reviewed algorithm</w:t>
-      </w:r>
-      <w:r>
-        <w:t xml:space="preserve"> </w:t>
-      </w:r>
-      <w:r>
-        <w:t xml:space="preserve">- Technical documentation regarding the implementation of that algorithm expressed as URLs or DOIs</w:t>
-      </w:r>
-      <w:r>
-        <w:t xml:space="preserve"> </w:t>
-      </w:r>
-      <w:r>
-        <w:t xml:space="preserve">- The sources of auxiliary data used to make corrections</w:t>
-      </w:r>
-      <w:r>
-        <w:t xml:space="preserve"> </w:t>
-      </w:r>
-      <w:r>
-        <w:t xml:space="preserve">- Resampling method used for geometric processing of the source data</w:t>
-      </w:r>
-    </w:p>
-    <w:p>
-      <w:pPr>
-        <w:pStyle w:val="Textkrper"/>
+    </w:p>
+    <w:p>
+      <w:pPr>
+        <w:pStyle w:val="Compact"/>
+        <w:numPr>
+          <w:ilvl w:val="0"/>
+          <w:numId w:val="1108"/>
+        </w:numPr>
+      </w:pPr>
+      <w:r>
+        <w:t xml:space="preserve">A metadata citable peer-reviewed algorithm</w:t>
+      </w:r>
+    </w:p>
+    <w:p>
+      <w:pPr>
+        <w:pStyle w:val="Compact"/>
+        <w:numPr>
+          <w:ilvl w:val="0"/>
+          <w:numId w:val="1108"/>
+        </w:numPr>
+      </w:pPr>
+      <w:r>
+        <w:t xml:space="preserve">Technical documentation regarding the implementation of that algorithm expressed as URLs or DOIs</w:t>
+      </w:r>
+    </w:p>
+    <w:p>
+      <w:pPr>
+        <w:pStyle w:val="Compact"/>
+        <w:numPr>
+          <w:ilvl w:val="0"/>
+          <w:numId w:val="1108"/>
+        </w:numPr>
+      </w:pPr>
+      <w:r>
+        <w:t xml:space="preserve">The sources of auxiliary data used to make corrections</w:t>
+      </w:r>
+    </w:p>
+    <w:p>
+      <w:pPr>
+        <w:pStyle w:val="Compact"/>
+        <w:numPr>
+          <w:ilvl w:val="0"/>
+          <w:numId w:val="1108"/>
+        </w:numPr>
+      </w:pPr>
+      <w:r>
+        <w:t xml:space="preserve">Resampling method used for geometric processing of the source data</w:t>
+      </w:r>
+    </w:p>
+    <w:p>
+      <w:pPr>
+        <w:pStyle w:val="FirstParagraph"/>
       </w:pPr>
       <w:r>
         <w:t xml:space="preserve">Notes:</w:t>
@@ -11927,7 +11951,7 @@
         <w:pStyle w:val="Compact"/>
         <w:numPr>
           <w:ilvl w:val="0"/>
-          <w:numId w:val="1108"/>
+          <w:numId w:val="1109"/>
         </w:numPr>
       </w:pPr>
       <w:r>
@@ -11949,7 +11973,7 @@
         <w:pStyle w:val="Compact"/>
         <w:numPr>
           <w:ilvl w:val="0"/>
-          <w:numId w:val="1109"/>
+          <w:numId w:val="1110"/>
         </w:numPr>
       </w:pPr>
       <w:r>
@@ -11961,7 +11985,7 @@
         <w:pStyle w:val="Compact"/>
         <w:numPr>
           <w:ilvl w:val="0"/>
-          <w:numId w:val="1109"/>
+          <w:numId w:val="1110"/>
         </w:numPr>
       </w:pPr>
       <w:r>
@@ -11973,7 +11997,7 @@
         <w:pStyle w:val="Compact"/>
         <w:numPr>
           <w:ilvl w:val="0"/>
-          <w:numId w:val="1109"/>
+          <w:numId w:val="1110"/>
         </w:numPr>
       </w:pPr>
       <w:r>
@@ -11985,7 +12009,7 @@
         <w:pStyle w:val="Compact"/>
         <w:numPr>
           <w:ilvl w:val="0"/>
-          <w:numId w:val="1109"/>
+          <w:numId w:val="1110"/>
         </w:numPr>
       </w:pPr>
       <w:r>
@@ -12062,7 +12086,7 @@
         <w:pStyle w:val="Compact"/>
         <w:numPr>
           <w:ilvl w:val="0"/>
-          <w:numId w:val="1110"/>
+          <w:numId w:val="1111"/>
         </w:numPr>
       </w:pPr>
       <w:r>
@@ -12074,7 +12098,7 @@
         <w:pStyle w:val="Compact"/>
         <w:numPr>
           <w:ilvl w:val="0"/>
-          <w:numId w:val="1110"/>
+          <w:numId w:val="1111"/>
         </w:numPr>
       </w:pPr>
       <w:r>
@@ -12086,7 +12110,7 @@
         <w:pStyle w:val="Compact"/>
         <w:numPr>
           <w:ilvl w:val="0"/>
-          <w:numId w:val="1110"/>
+          <w:numId w:val="1111"/>
         </w:numPr>
       </w:pPr>
       <w:r>
@@ -12108,7 +12132,7 @@
         <w:pStyle w:val="Compact"/>
         <w:numPr>
           <w:ilvl w:val="0"/>
-          <w:numId w:val="1111"/>
+          <w:numId w:val="1112"/>
         </w:numPr>
       </w:pPr>
       <w:r>
@@ -12126,7 +12150,7 @@
         <w:pStyle w:val="Compact"/>
         <w:numPr>
           <w:ilvl w:val="0"/>
-          <w:numId w:val="1111"/>
+          <w:numId w:val="1112"/>
         </w:numPr>
       </w:pPr>
       <w:r>
@@ -12138,7 +12162,7 @@
         <w:pStyle w:val="Compact"/>
         <w:numPr>
           <w:ilvl w:val="0"/>
-          <w:numId w:val="1111"/>
+          <w:numId w:val="1112"/>
         </w:numPr>
       </w:pPr>
       <w:r>
@@ -12160,7 +12184,7 @@
         <w:pStyle w:val="Compact"/>
         <w:numPr>
           <w:ilvl w:val="0"/>
-          <w:numId w:val="1112"/>
+          <w:numId w:val="1113"/>
         </w:numPr>
       </w:pPr>
       <w:r>
@@ -12172,7 +12196,7 @@
         <w:pStyle w:val="Compact"/>
         <w:numPr>
           <w:ilvl w:val="0"/>
-          <w:numId w:val="1112"/>
+          <w:numId w:val="1113"/>
         </w:numPr>
       </w:pPr>
       <w:r>
@@ -12184,7 +12208,7 @@
         <w:pStyle w:val="Compact"/>
         <w:numPr>
           <w:ilvl w:val="0"/>
-          <w:numId w:val="1112"/>
+          <w:numId w:val="1113"/>
         </w:numPr>
       </w:pPr>
       <w:r>
@@ -12196,7 +12220,7 @@
         <w:pStyle w:val="Compact"/>
         <w:numPr>
           <w:ilvl w:val="0"/>
-          <w:numId w:val="1112"/>
+          <w:numId w:val="1113"/>
         </w:numPr>
       </w:pPr>
       <w:r>
@@ -12321,7 +12345,7 @@
         <w:pStyle w:val="Compact"/>
         <w:numPr>
           <w:ilvl w:val="0"/>
-          <w:numId w:val="1113"/>
+          <w:numId w:val="1114"/>
         </w:numPr>
       </w:pPr>
       <w:r>
@@ -12333,7 +12357,7 @@
         <w:pStyle w:val="Compact"/>
         <w:numPr>
           <w:ilvl w:val="0"/>
-          <w:numId w:val="1113"/>
+          <w:numId w:val="1114"/>
         </w:numPr>
       </w:pPr>
       <w:r>
@@ -12379,7 +12403,7 @@
         <w:pStyle w:val="Compact"/>
         <w:numPr>
           <w:ilvl w:val="0"/>
-          <w:numId w:val="1114"/>
+          <w:numId w:val="1115"/>
         </w:numPr>
       </w:pPr>
       <w:r>
@@ -12391,7 +12415,7 @@
         <w:pStyle w:val="Compact"/>
         <w:numPr>
           <w:ilvl w:val="0"/>
-          <w:numId w:val="1114"/>
+          <w:numId w:val="1115"/>
         </w:numPr>
       </w:pPr>
       <w:r>
@@ -12403,7 +12427,7 @@
         <w:pStyle w:val="Compact"/>
         <w:numPr>
           <w:ilvl w:val="0"/>
-          <w:numId w:val="1114"/>
+          <w:numId w:val="1115"/>
         </w:numPr>
       </w:pPr>
       <w:r>
@@ -12415,7 +12439,7 @@
         <w:pStyle w:val="Compact"/>
         <w:numPr>
           <w:ilvl w:val="0"/>
-          <w:numId w:val="1114"/>
+          <w:numId w:val="1115"/>
         </w:numPr>
       </w:pPr>
       <w:r>
@@ -12556,7 +12580,7 @@
         <w:pStyle w:val="Compact"/>
         <w:numPr>
           <w:ilvl w:val="0"/>
-          <w:numId w:val="1115"/>
+          <w:numId w:val="1116"/>
         </w:numPr>
       </w:pPr>
       <w:r>
@@ -12568,7 +12592,7 @@
         <w:pStyle w:val="Compact"/>
         <w:numPr>
           <w:ilvl w:val="0"/>
-          <w:numId w:val="1115"/>
+          <w:numId w:val="1116"/>
         </w:numPr>
       </w:pPr>
       <w:r>
@@ -12580,7 +12604,7 @@
         <w:pStyle w:val="Compact"/>
         <w:numPr>
           <w:ilvl w:val="0"/>
-          <w:numId w:val="1115"/>
+          <w:numId w:val="1116"/>
         </w:numPr>
       </w:pPr>
       <w:r>
@@ -12592,7 +12616,7 @@
         <w:pStyle w:val="Compact"/>
         <w:numPr>
           <w:ilvl w:val="0"/>
-          <w:numId w:val="1115"/>
+          <w:numId w:val="1116"/>
         </w:numPr>
       </w:pPr>
       <w:r>
@@ -12691,7 +12715,7 @@
         <w:pStyle w:val="Compact"/>
         <w:numPr>
           <w:ilvl w:val="0"/>
-          <w:numId w:val="1116"/>
+          <w:numId w:val="1117"/>
         </w:numPr>
       </w:pPr>
       <w:r>
@@ -12761,7 +12785,7 @@
         <w:pStyle w:val="Compact"/>
         <w:numPr>
           <w:ilvl w:val="0"/>
-          <w:numId w:val="1117"/>
+          <w:numId w:val="1118"/>
         </w:numPr>
       </w:pPr>
       <w:r>
@@ -12773,7 +12797,7 @@
         <w:pStyle w:val="Compact"/>
         <w:numPr>
           <w:ilvl w:val="0"/>
-          <w:numId w:val="1117"/>
+          <w:numId w:val="1118"/>
         </w:numPr>
       </w:pPr>
       <w:r>
@@ -12785,7 +12809,7 @@
         <w:pStyle w:val="Compact"/>
         <w:numPr>
           <w:ilvl w:val="0"/>
-          <w:numId w:val="1117"/>
+          <w:numId w:val="1118"/>
         </w:numPr>
       </w:pPr>
       <w:r>
@@ -12797,7 +12821,7 @@
         <w:pStyle w:val="Compact"/>
         <w:numPr>
           <w:ilvl w:val="0"/>
-          <w:numId w:val="1117"/>
+          <w:numId w:val="1118"/>
         </w:numPr>
       </w:pPr>
       <w:r>
@@ -15475,7 +15499,7 @@
               <w:pStyle w:val="Compact"/>
             </w:pPr>
             <w:r>
-              <w:t xml:space="preserve">Backscatter Measurements [GSLC]</w:t>
+              <w:t xml:space="preserve">Backscatter Measurements (GSLC)</w:t>
             </w:r>
           </w:p>
         </w:tc>
@@ -16366,7 +16390,7 @@
         <w:pStyle w:val="Compact"/>
         <w:numPr>
           <w:ilvl w:val="0"/>
-          <w:numId w:val="1118"/>
+          <w:numId w:val="1119"/>
         </w:numPr>
       </w:pPr>
       <w:r>
@@ -16378,7 +16402,7 @@
         <w:pStyle w:val="Compact"/>
         <w:numPr>
           <w:ilvl w:val="0"/>
-          <w:numId w:val="1118"/>
+          <w:numId w:val="1119"/>
         </w:numPr>
       </w:pPr>
       <w:r>
@@ -16390,7 +16414,7 @@
         <w:pStyle w:val="Compact"/>
         <w:numPr>
           <w:ilvl w:val="0"/>
-          <w:numId w:val="1118"/>
+          <w:numId w:val="1119"/>
         </w:numPr>
       </w:pPr>
       <w:r>
@@ -16418,7 +16442,7 @@
         <w:pStyle w:val="Compact"/>
         <w:numPr>
           <w:ilvl w:val="0"/>
-          <w:numId w:val="1118"/>
+          <w:numId w:val="1119"/>
         </w:numPr>
       </w:pPr>
       <w:r>
@@ -16464,7 +16488,7 @@
         <w:pStyle w:val="Compact"/>
         <w:numPr>
           <w:ilvl w:val="0"/>
-          <w:numId w:val="1118"/>
+          <w:numId w:val="1119"/>
         </w:numPr>
       </w:pPr>
       <w:r>
@@ -16496,7 +16520,7 @@
         <w:pStyle w:val="Compact"/>
         <w:numPr>
           <w:ilvl w:val="0"/>
-          <w:numId w:val="1118"/>
+          <w:numId w:val="1119"/>
         </w:numPr>
       </w:pPr>
       <w:r>
@@ -16562,7 +16586,7 @@
         <w:pStyle w:val="Compact"/>
         <w:numPr>
           <w:ilvl w:val="0"/>
-          <w:numId w:val="1118"/>
+          <w:numId w:val="1119"/>
         </w:numPr>
       </w:pPr>
       <w:r>
@@ -16574,7 +16598,7 @@
         <w:pStyle w:val="Compact"/>
         <w:numPr>
           <w:ilvl w:val="0"/>
-          <w:numId w:val="1118"/>
+          <w:numId w:val="1119"/>
         </w:numPr>
       </w:pPr>
       <w:r>
@@ -16586,7 +16610,7 @@
         <w:pStyle w:val="Compact"/>
         <w:numPr>
           <w:ilvl w:val="0"/>
-          <w:numId w:val="1118"/>
+          <w:numId w:val="1119"/>
         </w:numPr>
       </w:pPr>
       <w:r>
@@ -17543,7 +17567,7 @@
         <w:pStyle w:val="Compact"/>
         <w:numPr>
           <w:ilvl w:val="0"/>
-          <w:numId w:val="1119"/>
+          <w:numId w:val="1120"/>
         </w:numPr>
       </w:pPr>
       <w:r>
@@ -17572,7 +17596,7 @@
         <w:pStyle w:val="Compact"/>
         <w:numPr>
           <w:ilvl w:val="0"/>
-          <w:numId w:val="1119"/>
+          <w:numId w:val="1120"/>
         </w:numPr>
       </w:pPr>
       <w:r>
@@ -22680,6 +22704,9 @@
     <w:abstractNumId w:val="991"/>
   </w:num>
   <w:num w:numId="1108">
+    <w:abstractNumId w:val="991"/>
+  </w:num>
+  <w:num w:numId="1109">
     <w:abstractNumId w:val="99411"/>
     <w:lvlOverride w:ilvl="0">
       <w:startOverride w:val="1"/>
@@ -22709,9 +22736,6 @@
       <w:startOverride w:val="1"/>
     </w:lvlOverride>
   </w:num>
-  <w:num w:numId="1109">
-    <w:abstractNumId w:val="991"/>
-  </w:num>
   <w:num w:numId="1110">
     <w:abstractNumId w:val="991"/>
   </w:num>
@@ -22722,6 +22746,9 @@
     <w:abstractNumId w:val="991"/>
   </w:num>
   <w:num w:numId="1113">
+    <w:abstractNumId w:val="991"/>
+  </w:num>
+  <w:num w:numId="1114">
     <w:abstractNumId w:val="99411"/>
     <w:lvlOverride w:ilvl="0">
       <w:startOverride w:val="1"/>
@@ -22751,13 +22778,13 @@
       <w:startOverride w:val="1"/>
     </w:lvlOverride>
   </w:num>
-  <w:num w:numId="1114">
-    <w:abstractNumId w:val="991"/>
-  </w:num>
   <w:num w:numId="1115">
     <w:abstractNumId w:val="991"/>
   </w:num>
   <w:num w:numId="1116">
+    <w:abstractNumId w:val="991"/>
+  </w:num>
+  <w:num w:numId="1117">
     <w:abstractNumId w:val="99411"/>
     <w:lvlOverride w:ilvl="0">
       <w:startOverride w:val="1"/>
@@ -22787,13 +22814,13 @@
       <w:startOverride w:val="1"/>
     </w:lvlOverride>
   </w:num>
-  <w:num w:numId="1117">
-    <w:abstractNumId w:val="991"/>
-  </w:num>
   <w:num w:numId="1118">
     <w:abstractNumId w:val="991"/>
   </w:num>
   <w:num w:numId="1119">
+    <w:abstractNumId w:val="991"/>
+  </w:num>
+  <w:num w:numId="1120">
     <w:abstractNumId w:val="99411"/>
     <w:lvlOverride w:ilvl="0">
       <w:startOverride w:val="1"/>

</xml_diff>

<commit_message>
Deploy latest version of PFS documents de6cd2fd84cb79a4940a81cf96af1950cbe3f55b
</commit_message>
<xml_diff>
--- a/latest/SAR-GSLC.docx
+++ b/latest/SAR-GSLC.docx
@@ -6002,9 +6002,11 @@
       <w:r>
         <w:t xml:space="preserve">It consists of unit vectors from antenna to surface pixel (i.e., positive Z component).</w:t>
       </w:r>
-      <w:r>
-        <w:t xml:space="preserve"> </w:t>
-      </w:r>
+    </w:p>
+    <w:p>
+      <w:pPr>
+        <w:pStyle w:val="Textkrper"/>
+      </w:pPr>
       <w:r>
         <w:t xml:space="preserve">Only required if a Radar Unit Look Vector Grid Image (see Section </w:t>
       </w:r>
@@ -6181,9 +6183,11 @@
       <w:r>
         <w:t xml:space="preserve">Slant range distance from the sensor to the surface, specified at centre of scene.</w:t>
       </w:r>
-      <w:r>
-        <w:t xml:space="preserve"> </w:t>
-      </w:r>
+    </w:p>
+    <w:p>
+      <w:pPr>
+        <w:pStyle w:val="Textkrper"/>
+      </w:pPr>
       <w:r>
         <w:t xml:space="preserve">Only required if a Slant Range Sensor to Surface Image (see Section </w:t>
       </w:r>

</xml_diff>

<commit_message>
Deploy latest version of PFS documents ce74de48b4b979206dbe67b76754610c3feeabf3
</commit_message>
<xml_diff>
--- a/latest/SAR-GSLC.docx
+++ b/latest/SAR-GSLC.docx
@@ -1058,6 +1058,22 @@
         <w:pStyle w:val="DefinitionTerm"/>
       </w:pPr>
       <w:r>
+        <w:t xml:space="preserve">rRMSE</w:t>
+      </w:r>
+    </w:p>
+    <w:p>
+      <w:pPr>
+        <w:pStyle w:val="Definition"/>
+      </w:pPr>
+      <w:r>
+        <w:t xml:space="preserve">Radial Root Mean Square Error</w:t>
+      </w:r>
+    </w:p>
+    <w:p>
+      <w:pPr>
+        <w:pStyle w:val="DefinitionTerm"/>
+      </w:pPr>
+      <w:r>
         <w:t xml:space="preserve">RTC</w:t>
       </w:r>
     </w:p>
@@ -5142,7 +5158,7 @@
     </w:p>
     <w:bookmarkEnd w:id="121"/>
     <w:bookmarkEnd w:id="122"/>
-    <w:bookmarkStart w:id="126" w:name="sec:prd.metadata-bounding-box"/>
+    <w:bookmarkStart w:id="126" w:name="sec:prd.metadata-geo-bbox"/>
     <w:p>
       <w:pPr>
         <w:pStyle w:val="berschrift4"/>
@@ -5174,7 +5190,7 @@
         <w:rPr>
           <w:rStyle w:val="VerbatimChar"/>
         </w:rPr>
-        <w:t xml:space="preserve">prd.metadata-bounding-box</w:t>
+        <w:t xml:space="preserve">prd.metadata-geo-bbox</w:t>
       </w:r>
     </w:p>
     <w:bookmarkStart w:id="123" w:name="threshold-requirements-22"/>
@@ -5325,7 +5341,7 @@
     </w:p>
     <w:bookmarkEnd w:id="125"/>
     <w:bookmarkEnd w:id="126"/>
-    <w:bookmarkStart w:id="130" w:name="sec:prd.metadata-footprint"/>
+    <w:bookmarkStart w:id="130" w:name="sec:prd.metadata-geo-area"/>
     <w:p>
       <w:pPr>
         <w:pStyle w:val="berschrift4"/>
@@ -5357,7 +5373,7 @@
         <w:rPr>
           <w:rStyle w:val="VerbatimChar"/>
         </w:rPr>
-        <w:t xml:space="preserve">prd.metadata-footprint</w:t>
+        <w:t xml:space="preserve">prd.metadata-geo-area</w:t>
       </w:r>
     </w:p>
     <w:bookmarkStart w:id="127" w:name="threshold-requirements-23"/>
@@ -10574,7 +10590,7 @@
     </w:p>
     <w:bookmarkEnd w:id="223"/>
     <w:bookmarkEnd w:id="224"/>
-    <w:bookmarkStart w:id="228" w:name="Xc432a7d2e8f300282557deeaa8a04d77d92c044"/>
+    <w:bookmarkStart w:id="228" w:name="Xd6675c55486937f37e5d356fc5bd87194fd6912"/>
     <w:p>
       <w:pPr>
         <w:pStyle w:val="berschrift4"/>
@@ -10606,7 +10622,7 @@
         <w:rPr>
           <w:rStyle w:val="VerbatimChar"/>
         </w:rPr>
-        <w:t xml:space="preserve">rcm.corrections-radiometric-terrain-correction-gslc</w:t>
+        <w:t xml:space="preserve">rcm.corrections-radiometric-terrain-algo-gslc</w:t>
       </w:r>
     </w:p>
     <w:bookmarkStart w:id="225" w:name="threshold-requirements-47"/>
@@ -13351,7 +13367,7 @@
               <w:rPr>
                 <w:rStyle w:val="VerbatimChar"/>
               </w:rPr>
-              <w:t xml:space="preserve">prd.metadata-bounding-box</w:t>
+              <w:t xml:space="preserve">prd.metadata-geo-bbox</w:t>
             </w:r>
           </w:p>
         </w:tc>
@@ -13402,7 +13418,7 @@
               <w:rPr>
                 <w:rStyle w:val="VerbatimChar"/>
               </w:rPr>
-              <w:t xml:space="preserve">prd.metadata-footprint</w:t>
+              <w:t xml:space="preserve">prd.metadata-geo-area</w:t>
             </w:r>
           </w:p>
         </w:tc>
@@ -14744,7 +14760,7 @@
               <w:rPr>
                 <w:rStyle w:val="VerbatimChar"/>
               </w:rPr>
-              <w:t xml:space="preserve">rcm.corrections-radiometric-terrain-correction-gslc</w:t>
+              <w:t xml:space="preserve">rcm.corrections-radiometric-terrain-algo-gslc</w:t>
             </w:r>
           </w:p>
         </w:tc>

</xml_diff>